<commit_message>
webified B6 (expansion update coming)
</commit_message>
<xml_diff>
--- a/Preparing theory for launch (code)/B6 UI UX/p3.docx
+++ b/Preparing theory for launch (code)/B6 UI UX/p3.docx
@@ -150,8 +150,6 @@
       <w:r>
         <w:t xml:space="preserve"> </w:t>
       </w:r>
-      <w:bookmarkStart w:id="0" w:name="_GoBack"/>
-      <w:bookmarkEnd w:id="0"/>
     </w:p>
     <w:p/>
     <w:p>
@@ -207,15 +205,7 @@
         </w:numPr>
       </w:pPr>
       <w:r>
-        <w:t xml:space="preserve">Laat echte gebruikers jouw applicatie testen. Je geeft ze opdrachten en kijkt hoe ze deze uitvoeren. Het is handig om opnames te maken, zodat je beter kunt zien wat de gebruiker doet. Je kunt op deze manier zien waar de gebruiker moeite mee heeft. Deze vorm van testen is een </w:t>
-      </w:r>
-      <w:proofErr w:type="spellStart"/>
-      <w:r>
-        <w:t>usability</w:t>
-      </w:r>
-      <w:proofErr w:type="spellEnd"/>
-      <w:r>
-        <w:t xml:space="preserve"> test.</w:t>
+        <w:t>Laat echte gebruikers jouw applicatie testen. Je geeft ze opdrachten en kijkt hoe ze deze uitvoeren. Het is handig om opnames te maken, zodat je beter kunt zien wat de gebruiker doet. Je kunt op deze manier zien waar de gebruiker moeite mee heeft. Deze vorm van testen is een usability test.</w:t>
       </w:r>
     </w:p>
     <w:p/>
@@ -259,6 +249,14 @@
       <w:r>
         <w:t>Probeer een alternatieve manier te verzinnen om een doel van opdracht 1 te bereiken, bedenk dus zelf een andere manier waarop de website zou kunnen werken.</w:t>
       </w:r>
+    </w:p>
+    <w:p/>
+    <w:p>
+      <w:r>
+        <w:t>#ANTWOORDEN</w:t>
+      </w:r>
+      <w:bookmarkStart w:id="0" w:name="_GoBack"/>
+      <w:bookmarkEnd w:id="0"/>
     </w:p>
     <w:sectPr>
       <w:pgSz w:w="12240" w:h="15840"/>

</xml_diff>